<commit_message>
feat: Improve Session 7 Lab Manual
</commit_message>
<xml_diff>
--- a/Fall-2019/Labs/Loop/C-Workshop-S7.docx
+++ b/Fall-2019/Labs/Loop/C-Workshop-S7.docx
@@ -640,7 +640,6 @@
         <w:spacing w:line="240" w:lineRule="auto"/>
         <w:jc w:val="both"/>
         <w:rPr>
-          <w:rFonts w:hint="cs"/>
           <w:rtl/>
           <w:lang w:bidi="fa-IR"/>
         </w:rPr>
@@ -2078,9 +2077,6 @@
     <w:p>
       <w:pPr>
         <w:pStyle w:val="Code"/>
-        <w:rPr>
-          <w:rFonts w:hint="cs"/>
-        </w:rPr>
       </w:pPr>
       <w:r>
         <w:t>0 1 2 3 4</w:t>
@@ -2109,7 +2105,6 @@
       <w:pPr>
         <w:pStyle w:val="Code"/>
         <w:rPr>
-          <w:rFonts w:hint="cs"/>
           <w:noProof/>
         </w:rPr>
       </w:pPr>
@@ -2189,7 +2184,6 @@
       <w:pPr>
         <w:pStyle w:val="Code"/>
         <w:rPr>
-          <w:rFonts w:hint="cs"/>
           <w:noProof/>
           <w:rtl/>
         </w:rPr>
@@ -2405,7 +2399,15 @@
           <w:rtl/>
           <w:lang w:bidi="fa-IR"/>
         </w:rPr>
-        <w:t>شبه‌کدی بنویسید که یک عدد را خوانده و بررسی کند آن عدد کامل است یا خیر. (عدد کامل عددی است که مجموع مقسوم‌علیه‌های آن به جز خودش برابر با آن عدد شوند)</w:t>
+        <w:t>برنامه‌ای</w:t>
+      </w:r>
+      <w:r>
+        <w:rPr>
+          <w:rFonts w:hint="cs"/>
+          <w:rtl/>
+          <w:lang w:bidi="fa-IR"/>
+        </w:rPr>
+        <w:t xml:space="preserve"> بنویسید که یک عدد را خوانده و بررسی کند آن عدد کامل است یا خیر. (عدد کامل عددی است که مجموع مقسوم‌علیه‌های آن به جز خودش برابر با آن عدد شوند)</w:t>
       </w:r>
     </w:p>
     <w:p>
@@ -2496,15 +2498,10 @@
     <w:p>
       <w:pPr>
         <w:pStyle w:val="Code"/>
-        <w:rPr>
-          <w:rFonts w:hint="cs"/>
-        </w:rPr>
       </w:pPr>
       <w:r>
         <w:t>99999995</w:t>
       </w:r>
-      <w:bookmarkStart w:id="0" w:name="_GoBack"/>
-      <w:bookmarkEnd w:id="0"/>
     </w:p>
     <w:p>
       <w:pPr>
@@ -2558,13 +2555,580 @@
     </w:p>
     <w:p>
       <w:pPr>
+        <w:bidi/>
         <w:jc w:val="both"/>
         <w:rPr>
-          <w:rFonts w:hint="cs"/>
-          <w:rtl/>
-          <w:lang w:bidi="fa-IR"/>
-        </w:rPr>
-      </w:pPr>
+          <w:rtl/>
+          <w:lang w:bidi="fa-IR"/>
+        </w:rPr>
+      </w:pPr>
+      <w:r>
+        <w:rPr>
+          <w:rFonts w:hint="cs"/>
+          <w:rtl/>
+          <w:lang w:bidi="fa-IR"/>
+        </w:rPr>
+        <w:t xml:space="preserve">۸. </w:t>
+      </w:r>
+      <w:r>
+        <w:rPr>
+          <w:rtl/>
+          <w:lang w:bidi="fa-IR"/>
+        </w:rPr>
+        <w:t>برنا</w:t>
+      </w:r>
+      <w:r>
+        <w:rPr>
+          <w:rFonts w:hint="cs"/>
+          <w:rtl/>
+          <w:lang w:bidi="fa-IR"/>
+        </w:rPr>
+        <w:t>م</w:t>
+      </w:r>
+      <w:r>
+        <w:rPr>
+          <w:rtl/>
+          <w:lang w:bidi="fa-IR"/>
+        </w:rPr>
+        <w:t>ه‌ا</w:t>
+      </w:r>
+      <w:r>
+        <w:rPr>
+          <w:rFonts w:hint="cs"/>
+          <w:rtl/>
+          <w:lang w:bidi="fa-IR"/>
+        </w:rPr>
+        <w:t>ی</w:t>
+      </w:r>
+      <w:r>
+        <w:rPr>
+          <w:rtl/>
+          <w:lang w:bidi="fa-IR"/>
+        </w:rPr>
+        <w:t xml:space="preserve"> بنو</w:t>
+      </w:r>
+      <w:r>
+        <w:rPr>
+          <w:rFonts w:hint="cs"/>
+          <w:rtl/>
+          <w:lang w:bidi="fa-IR"/>
+        </w:rPr>
+        <w:t>ی</w:t>
+      </w:r>
+      <w:r>
+        <w:rPr>
+          <w:rFonts w:hint="eastAsia"/>
+          <w:rtl/>
+          <w:lang w:bidi="fa-IR"/>
+        </w:rPr>
+        <w:t>س</w:t>
+      </w:r>
+      <w:r>
+        <w:rPr>
+          <w:rFonts w:hint="cs"/>
+          <w:rtl/>
+          <w:lang w:bidi="fa-IR"/>
+        </w:rPr>
+        <w:t>ی</w:t>
+      </w:r>
+      <w:r>
+        <w:rPr>
+          <w:rFonts w:hint="eastAsia"/>
+          <w:rtl/>
+          <w:lang w:bidi="fa-IR"/>
+        </w:rPr>
+        <w:t>د</w:t>
+      </w:r>
+      <w:r>
+        <w:rPr>
+          <w:rtl/>
+          <w:lang w:bidi="fa-IR"/>
+        </w:rPr>
+        <w:t xml:space="preserve"> که با در</w:t>
+      </w:r>
+      <w:r>
+        <w:rPr>
+          <w:rFonts w:hint="cs"/>
+          <w:rtl/>
+          <w:lang w:bidi="fa-IR"/>
+        </w:rPr>
+        <w:t>ی</w:t>
+      </w:r>
+      <w:r>
+        <w:rPr>
+          <w:rFonts w:hint="eastAsia"/>
+          <w:rtl/>
+          <w:lang w:bidi="fa-IR"/>
+        </w:rPr>
+        <w:t>افت</w:t>
+      </w:r>
+      <w:r>
+        <w:rPr>
+          <w:rtl/>
+          <w:lang w:bidi="fa-IR"/>
+        </w:rPr>
+        <w:t xml:space="preserve"> عدد </w:t>
+      </w:r>
+      <w:r>
+        <w:rPr>
+          <w:lang w:bidi="fa-IR"/>
+        </w:rPr>
+        <w:t>n</w:t>
+      </w:r>
+      <w:r>
+        <w:rPr>
+          <w:rtl/>
+          <w:lang w:bidi="fa-IR"/>
+        </w:rPr>
+        <w:t xml:space="preserve">، </w:t>
+      </w:r>
+      <w:r>
+        <w:rPr>
+          <w:lang w:bidi="fa-IR"/>
+        </w:rPr>
+        <w:t>n</w:t>
+      </w:r>
+      <w:r>
+        <w:rPr>
+          <w:rtl/>
+          <w:lang w:bidi="fa-IR"/>
+        </w:rPr>
+        <w:t>ا</w:t>
+      </w:r>
+      <w:r>
+        <w:rPr>
+          <w:rFonts w:hint="cs"/>
+          <w:rtl/>
+          <w:lang w:bidi="fa-IR"/>
+        </w:rPr>
+        <w:t>مین</w:t>
+      </w:r>
+      <w:r>
+        <w:rPr>
+          <w:rtl/>
+          <w:lang w:bidi="fa-IR"/>
+        </w:rPr>
+        <w:t xml:space="preserve"> رقم از دنباله‌</w:t>
+      </w:r>
+      <w:r>
+        <w:rPr>
+          <w:rFonts w:hint="cs"/>
+          <w:rtl/>
+          <w:lang w:bidi="fa-IR"/>
+        </w:rPr>
+        <w:t>ی</w:t>
+      </w:r>
+      <w:r>
+        <w:rPr>
+          <w:rtl/>
+          <w:lang w:bidi="fa-IR"/>
+        </w:rPr>
+        <w:t xml:space="preserve"> نامتناه</w:t>
+      </w:r>
+      <w:r>
+        <w:rPr>
+          <w:rFonts w:hint="cs"/>
+          <w:rtl/>
+          <w:lang w:bidi="fa-IR"/>
+        </w:rPr>
+        <w:t>ی</w:t>
+      </w:r>
+      <w:r>
+        <w:rPr>
+          <w:rtl/>
+          <w:lang w:bidi="fa-IR"/>
+        </w:rPr>
+        <w:t xml:space="preserve"> صح</w:t>
+      </w:r>
+      <w:r>
+        <w:rPr>
+          <w:rFonts w:hint="cs"/>
+          <w:rtl/>
+          <w:lang w:bidi="fa-IR"/>
+        </w:rPr>
+        <w:t>ی</w:t>
+      </w:r>
+      <w:r>
+        <w:rPr>
+          <w:rFonts w:hint="eastAsia"/>
+          <w:rtl/>
+          <w:lang w:bidi="fa-IR"/>
+        </w:rPr>
+        <w:t>ح</w:t>
+      </w:r>
+      <w:r>
+        <w:rPr>
+          <w:rtl/>
+          <w:lang w:bidi="fa-IR"/>
+        </w:rPr>
+        <w:t xml:space="preserve"> ز</w:t>
+      </w:r>
+      <w:r>
+        <w:rPr>
+          <w:rFonts w:hint="cs"/>
+          <w:rtl/>
+          <w:lang w:bidi="fa-IR"/>
+        </w:rPr>
+        <w:t>ی</w:t>
+      </w:r>
+      <w:r>
+        <w:rPr>
+          <w:rFonts w:hint="eastAsia"/>
+          <w:rtl/>
+          <w:lang w:bidi="fa-IR"/>
+        </w:rPr>
+        <w:t>ر</w:t>
+      </w:r>
+      <w:r>
+        <w:rPr>
+          <w:rtl/>
+          <w:lang w:bidi="fa-IR"/>
+        </w:rPr>
+        <w:t xml:space="preserve"> چاپ کند.</w:t>
+      </w:r>
+    </w:p>
+    <w:p>
+      <w:pPr>
+        <w:jc w:val="both"/>
+        <w:rPr>
+          <w:lang w:bidi="fa-IR"/>
+        </w:rPr>
+      </w:pPr>
+      <w:r>
+        <w:rPr>
+          <w:lang w:bidi="fa-IR"/>
+        </w:rPr>
+        <w:t>1, 2, 3, 4, 5, 6, 7, 8, 9, 10, 11, ...</w:t>
+      </w:r>
+    </w:p>
+    <w:p>
+      <w:pPr>
+        <w:bidi/>
+        <w:jc w:val="both"/>
+        <w:rPr>
+          <w:lang w:bidi="fa-IR"/>
+        </w:rPr>
+      </w:pPr>
+      <w:r>
+        <w:rPr>
+          <w:rtl/>
+          <w:lang w:bidi="fa-IR"/>
+        </w:rPr>
+        <w:t>برا</w:t>
+      </w:r>
+      <w:r>
+        <w:rPr>
+          <w:rFonts w:hint="cs"/>
+          <w:rtl/>
+          <w:lang w:bidi="fa-IR"/>
+        </w:rPr>
+        <w:t>ی</w:t>
+      </w:r>
+      <w:r>
+        <w:rPr>
+          <w:rtl/>
+          <w:lang w:bidi="fa-IR"/>
+        </w:rPr>
+        <w:t xml:space="preserve"> مثال اگر مقدار </w:t>
+      </w:r>
+      <w:r>
+        <w:rPr>
+          <w:lang w:bidi="fa-IR"/>
+        </w:rPr>
+        <w:t>n</w:t>
+      </w:r>
+      <w:r>
+        <w:rPr>
+          <w:rtl/>
+          <w:lang w:bidi="fa-IR"/>
+        </w:rPr>
+        <w:t xml:space="preserve"> برابر با ۱۱ باش</w:t>
+      </w:r>
+      <w:r>
+        <w:rPr>
+          <w:rFonts w:hint="cs"/>
+          <w:rtl/>
+          <w:lang w:bidi="fa-IR"/>
+        </w:rPr>
+        <w:t>د، ۱۱امین رقم از دنباله‌ی زیر برابر با صفر خواهد بود که دومین رقم عدد ۱۰ است.</w:t>
+      </w:r>
+    </w:p>
+    <w:p>
+      <w:pPr>
+        <w:jc w:val="both"/>
+        <w:rPr>
+          <w:rtl/>
+          <w:lang w:bidi="fa-IR"/>
+        </w:rPr>
+      </w:pPr>
+      <w:r>
+        <w:rPr>
+          <w:lang w:bidi="fa-IR"/>
+        </w:rPr>
+        <w:t>1, 2, 3, 4, 5, 6, 7, 8, 9, 10, 11, ...</w:t>
+      </w:r>
+    </w:p>
+    <w:p>
+      <w:pPr>
+        <w:jc w:val="both"/>
+        <w:rPr>
+          <w:lang w:bidi="fa-IR"/>
+        </w:rPr>
+      </w:pPr>
+    </w:p>
+    <w:p>
+      <w:pPr>
+        <w:jc w:val="both"/>
+        <w:rPr>
+          <w:rtl/>
+          <w:lang w:bidi="fa-IR"/>
+        </w:rPr>
+      </w:pPr>
+      <w:r>
+        <w:rPr>
+          <w:noProof/>
+          <w:rtl/>
+          <w:lang w:bidi="fa-IR"/>
+        </w:rPr>
+        <w:drawing>
+          <wp:inline distT="0" distB="0" distL="0" distR="0" wp14:anchorId="5B808DD6" wp14:editId="6DCE2FE5">
+            <wp:extent cx="1447800" cy="545090"/>
+            <wp:effectExtent l="0" t="0" r="0" b="0"/>
+            <wp:docPr id="5" name="Picture 5"/>
+            <wp:cNvGraphicFramePr>
+              <a:graphicFrameLocks xmlns:a="http://schemas.openxmlformats.org/drawingml/2006/main" noChangeAspect="1"/>
+            </wp:cNvGraphicFramePr>
+            <a:graphic xmlns:a="http://schemas.openxmlformats.org/drawingml/2006/main">
+              <a:graphicData uri="http://schemas.openxmlformats.org/drawingml/2006/picture">
+                <pic:pic xmlns:pic="http://schemas.openxmlformats.org/drawingml/2006/picture">
+                  <pic:nvPicPr>
+                    <pic:cNvPr id="1" name=""/>
+                    <pic:cNvPicPr/>
+                  </pic:nvPicPr>
+                  <pic:blipFill>
+                    <a:blip r:embed="rId10"/>
+                    <a:stretch>
+                      <a:fillRect/>
+                    </a:stretch>
+                  </pic:blipFill>
+                  <pic:spPr>
+                    <a:xfrm>
+                      <a:off x="0" y="0"/>
+                      <a:ext cx="1472452" cy="554371"/>
+                    </a:xfrm>
+                    <a:prstGeom prst="rect">
+                      <a:avLst/>
+                    </a:prstGeom>
+                  </pic:spPr>
+                </pic:pic>
+              </a:graphicData>
+            </a:graphic>
+          </wp:inline>
+        </w:drawing>
+      </w:r>
+    </w:p>
+    <w:p>
+      <w:pPr>
+        <w:jc w:val="both"/>
+        <w:rPr>
+          <w:rtl/>
+          <w:lang w:bidi="fa-IR"/>
+        </w:rPr>
+      </w:pPr>
+    </w:p>
+    <w:p>
+      <w:pPr>
+        <w:bidi/>
+        <w:jc w:val="both"/>
+        <w:rPr>
+          <w:rtl/>
+          <w:lang w:bidi="fa-IR"/>
+        </w:rPr>
+      </w:pPr>
+      <w:r>
+        <w:rPr>
+          <w:rFonts w:hint="cs"/>
+          <w:rtl/>
+          <w:lang w:bidi="fa-IR"/>
+        </w:rPr>
+        <w:t>۹.</w:t>
+      </w:r>
+      <w:r>
+        <w:rPr>
+          <w:rFonts w:hint="cs"/>
+          <w:rtl/>
+          <w:lang w:bidi="fa-IR"/>
+        </w:rPr>
+        <w:t xml:space="preserve"> محمد حسن شنبه امتحان درس پایگاه داده دارد. او قصد دارد رها را راضی کند تا روز شنبه به جای او در کارگاه شرکت کند. آن‌ها با پرهام برای صرف ناهار بیرون رفته‌اند. در این ناهار از پرهام می‌خواهند تا با یک روش منصفانه یک نفر از آن‌ها را برای کلاس انتخاب کند. پرهام از آن‌ها می‌خواهد که برنامه‌ای بنویسند تا با دریافت عدد </w:t>
+      </w:r>
+      <w:r>
+        <w:rPr>
+          <w:lang w:bidi="fa-IR"/>
+        </w:rPr>
+        <w:t>n</w:t>
+      </w:r>
+      <w:r>
+        <w:rPr>
+          <w:rFonts w:hint="cs"/>
+          <w:rtl/>
+          <w:lang w:bidi="fa-IR"/>
+        </w:rPr>
+        <w:t xml:space="preserve"> تعداد اعدادی که ارقام متمایز دارند و در بازه زیر قرار دارند را چاپ کند:</w:t>
+      </w:r>
+    </w:p>
+    <w:p>
+      <w:pPr>
+        <w:jc w:val="both"/>
+        <w:rPr>
+          <w:rFonts w:eastAsiaTheme="minorEastAsia"/>
+          <w:lang w:bidi="fa-IR"/>
+        </w:rPr>
+      </w:pPr>
+      <m:oMathPara>
+        <m:oMath>
+          <m:r>
+            <w:rPr>
+              <w:rFonts w:ascii="Cambria Math" w:hAnsi="Cambria Math"/>
+              <w:lang w:bidi="fa-IR"/>
+            </w:rPr>
+            <m:t>0≤x&lt;</m:t>
+          </m:r>
+          <m:sSup>
+            <m:sSupPr>
+              <m:ctrlPr>
+                <w:rPr>
+                  <w:rFonts w:ascii="Cambria Math" w:hAnsi="Cambria Math"/>
+                  <w:i/>
+                  <w:lang w:bidi="fa-IR"/>
+                </w:rPr>
+              </m:ctrlPr>
+            </m:sSupPr>
+            <m:e>
+              <m:r>
+                <w:rPr>
+                  <w:rFonts w:ascii="Cambria Math" w:hAnsi="Cambria Math"/>
+                  <w:lang w:bidi="fa-IR"/>
+                </w:rPr>
+                <m:t>10</m:t>
+              </m:r>
+            </m:e>
+            <m:sup>
+              <m:r>
+                <w:rPr>
+                  <w:rFonts w:ascii="Cambria Math" w:hAnsi="Cambria Math"/>
+                  <w:lang w:bidi="fa-IR"/>
+                </w:rPr>
+                <m:t>n</m:t>
+              </m:r>
+            </m:sup>
+          </m:sSup>
+        </m:oMath>
+      </m:oMathPara>
+    </w:p>
+    <w:p>
+      <w:pPr>
+        <w:bidi/>
+        <w:jc w:val="both"/>
+        <w:rPr>
+          <w:rFonts w:eastAsiaTheme="minorEastAsia"/>
+          <w:lang w:bidi="fa-IR"/>
+        </w:rPr>
+      </w:pPr>
+      <w:r>
+        <w:rPr>
+          <w:rFonts w:eastAsiaTheme="minorEastAsia" w:hint="cs"/>
+          <w:rtl/>
+          <w:lang w:bidi="fa-IR"/>
+        </w:rPr>
+        <w:lastRenderedPageBreak/>
+        <w:t>هر یک موفق به نوشتن این برنامه شود نیازی به شرکت در کارگاه ندارد و دیگری می‌بایست به جای او شرکت کند. این سوال  به قدری جذاب است که آن‌ها می‌خواهند هر دو در کارگاه شرکت کنند و این سوال را به دانشجویان بدهند.</w:t>
+      </w:r>
+    </w:p>
+    <w:p>
+      <w:pPr>
+        <w:bidi/>
+        <w:jc w:val="both"/>
+        <w:rPr>
+          <w:rFonts w:eastAsiaTheme="minorEastAsia" w:hint="cs"/>
+          <w:lang w:bidi="fa-IR"/>
+        </w:rPr>
+      </w:pPr>
+      <w:r>
+        <w:rPr>
+          <w:rFonts w:eastAsiaTheme="minorEastAsia" w:hint="cs"/>
+          <w:rtl/>
+          <w:lang w:bidi="fa-IR"/>
+        </w:rPr>
+        <w:t xml:space="preserve">به طور مثال برای </w:t>
+      </w:r>
+      <w:r>
+        <w:rPr>
+          <w:rFonts w:eastAsiaTheme="minorEastAsia"/>
+          <w:lang w:bidi="fa-IR"/>
+        </w:rPr>
+        <w:t>n = 2</w:t>
+      </w:r>
+      <w:r>
+        <w:rPr>
+          <w:rFonts w:eastAsiaTheme="minorEastAsia" w:hint="cs"/>
+          <w:rtl/>
+          <w:lang w:bidi="fa-IR"/>
+        </w:rPr>
+        <w:t>‌ تنها عددهای ۱۱، ۲۲، ۳۳، ۴۴، ۵۵، ۶۶، ۷۷، ۸۸ و ۹۹ از ارقام متمایز تشکیل نشده‌اند بنابراین خروجی برابر با عدد ۹۱ می‌باشد.</w:t>
+      </w:r>
+      <w:bookmarkStart w:id="0" w:name="_GoBack"/>
+      <w:bookmarkEnd w:id="0"/>
+    </w:p>
+    <w:p>
+      <w:pPr>
+        <w:jc w:val="both"/>
+        <w:rPr>
+          <w:rtl/>
+          <w:lang w:bidi="fa-IR"/>
+        </w:rPr>
+      </w:pPr>
+      <w:r>
+        <w:rPr>
+          <w:noProof/>
+          <w:rtl/>
+          <w:lang w:bidi="fa-IR"/>
+        </w:rPr>
+        <w:drawing>
+          <wp:inline distT="0" distB="0" distL="0" distR="0" wp14:anchorId="23EBCC50" wp14:editId="2809EDCF">
+            <wp:extent cx="1447800" cy="545090"/>
+            <wp:effectExtent l="0" t="0" r="0" b="0"/>
+            <wp:docPr id="6" name="Picture 6"/>
+            <wp:cNvGraphicFramePr>
+              <a:graphicFrameLocks xmlns:a="http://schemas.openxmlformats.org/drawingml/2006/main" noChangeAspect="1"/>
+            </wp:cNvGraphicFramePr>
+            <a:graphic xmlns:a="http://schemas.openxmlformats.org/drawingml/2006/main">
+              <a:graphicData uri="http://schemas.openxmlformats.org/drawingml/2006/picture">
+                <pic:pic xmlns:pic="http://schemas.openxmlformats.org/drawingml/2006/picture">
+                  <pic:nvPicPr>
+                    <pic:cNvPr id="1" name=""/>
+                    <pic:cNvPicPr/>
+                  </pic:nvPicPr>
+                  <pic:blipFill>
+                    <a:blip r:embed="rId10"/>
+                    <a:stretch>
+                      <a:fillRect/>
+                    </a:stretch>
+                  </pic:blipFill>
+                  <pic:spPr>
+                    <a:xfrm>
+                      <a:off x="0" y="0"/>
+                      <a:ext cx="1472452" cy="554371"/>
+                    </a:xfrm>
+                    <a:prstGeom prst="rect">
+                      <a:avLst/>
+                    </a:prstGeom>
+                  </pic:spPr>
+                </pic:pic>
+              </a:graphicData>
+            </a:graphic>
+          </wp:inline>
+        </w:drawing>
+      </w:r>
     </w:p>
     <w:sectPr>
       <w:headerReference w:type="default" r:id="rId13"/>
@@ -7118,7 +7682,7 @@
 </file>
 
 <file path=customXml/itemProps1.xml><?xml version="1.0" encoding="utf-8"?>
-<ds:datastoreItem xmlns:ds="http://schemas.openxmlformats.org/officeDocument/2006/customXml" ds:itemID="{4218FC60-DBC0-4EAF-AED4-A9A88599666D}">
+<ds:datastoreItem xmlns:ds="http://schemas.openxmlformats.org/officeDocument/2006/customXml" ds:itemID="{6053FAB4-B4EB-499E-879E-35A96080E6D0}">
   <ds:schemaRefs>
     <ds:schemaRef ds:uri="http://schemas.openxmlformats.org/officeDocument/2006/bibliography"/>
   </ds:schemaRefs>

</xml_diff>